<commit_message>
made some more modifications
</commit_message>
<xml_diff>
--- a/02-Tutorial-Arduino.docx
+++ b/02-Tutorial-Arduino.docx
@@ -598,13 +598,32 @@
             <w:pPr>
               <w:spacing w:line="240" w:lineRule="auto"/>
             </w:pPr>
-          </w:p>
-          <w:p>
-            <w:pPr>
-              <w:spacing w:line="240" w:lineRule="auto"/>
-            </w:pPr>
-            <w:r>
-              <w:t>There are a number of board definitions to download. Please navigate here to see the list:</w:t>
+            <w:bookmarkStart w:id="0" w:name="_GoBack"/>
+            <w:bookmarkEnd w:id="0"/>
+          </w:p>
+          <w:p>
+            <w:pPr>
+              <w:spacing w:line="240" w:lineRule="auto"/>
+            </w:pPr>
+            <w:r>
+              <w:t>There are a number of board definitions to download. Please navigate here to see the list</w:t>
+            </w:r>
+            <w:r>
+              <w:t xml:space="preserve">. </w:t>
+            </w:r>
+            <w:r>
+              <w:rPr>
+                <w:b/>
+                <w:color w:val="FF0000"/>
+              </w:rPr>
+              <w:t>Please download the versions I have shown below</w:t>
+            </w:r>
+            <w:r>
+              <w:rPr>
+                <w:b/>
+                <w:color w:val="FF0000"/>
+              </w:rPr>
+              <w:t>:</w:t>
             </w:r>
           </w:p>
           <w:p>
@@ -958,8 +977,6 @@
             <w:pPr>
               <w:spacing w:line="240" w:lineRule="auto"/>
             </w:pPr>
-            <w:bookmarkStart w:id="0" w:name="_GoBack"/>
-            <w:bookmarkEnd w:id="0"/>
             <w:r>
               <w:t>Learn how to work with digital inputs using buttons</w:t>
             </w:r>

</xml_diff>